<commit_message>
update xml, upload documentation
</commit_message>
<xml_diff>
--- a/Requirementanalyse.docx
+++ b/Requirementanalyse.docx
@@ -623,56 +623,6 @@
       </w:r>
       <w:bookmarkStart w:id="0" w:name="_GoBack"/>
       <w:bookmarkEnd w:id="0"/>
-    </w:p>
-    <w:p>
-      <w:pPr>
-        <w:pStyle w:val="KeinLeerraum"/>
-        <w:rPr>
-          <w:sz w:val="24"/>
-          <w:szCs w:val="24"/>
-        </w:rPr>
-      </w:pPr>
-    </w:p>
-    <w:p>
-      <w:pPr>
-        <w:pStyle w:val="KeinLeerraum"/>
-        <w:rPr>
-          <w:sz w:val="24"/>
-          <w:szCs w:val="24"/>
-        </w:rPr>
-      </w:pPr>
-      <w:r>
-        <w:rPr>
-          <w:sz w:val="24"/>
-          <w:szCs w:val="24"/>
-        </w:rPr>
-        <w:t>20 min</w:t>
-      </w:r>
-      <w:r>
-        <w:rPr>
-          <w:sz w:val="24"/>
-          <w:szCs w:val="24"/>
-        </w:rPr>
-        <w:t xml:space="preserve"> </w:t>
-      </w:r>
-      <w:proofErr w:type="spellStart"/>
-      <w:r>
-        <w:rPr>
-          <w:sz w:val="24"/>
-          <w:szCs w:val="24"/>
-        </w:rPr>
-        <w:t>Erceg</w:t>
-      </w:r>
-      <w:proofErr w:type="spellEnd"/>
-    </w:p>
-    <w:p>
-      <w:pPr>
-        <w:pStyle w:val="KeinLeerraum"/>
-        <w:rPr>
-          <w:sz w:val="24"/>
-          <w:szCs w:val="24"/>
-        </w:rPr>
-      </w:pPr>
     </w:p>
     <w:p>
       <w:pPr>

</xml_diff>